<commit_message>
Finished HTML and CSS
</commit_message>
<xml_diff>
--- a/Training Note_HTML, CSS, Javascript.docx
+++ b/Training Note_HTML, CSS, Javascript.docx
@@ -185,10 +185,7 @@
       </w:r>
       <w:proofErr w:type="spellEnd"/>
     </w:p>
-    <w:p>
-      <w:bookmarkStart w:id="0" w:name="_GoBack"/>
-      <w:bookmarkEnd w:id="0"/>
-    </w:p>
+    <w:p/>
     <w:p/>
     <w:p>
       <w:pPr>
@@ -397,6 +394,61 @@
         <w:t>Example of CSS processors/compilers are SASS and LESS</w:t>
       </w:r>
     </w:p>
+    <w:p/>
+    <w:p>
+      <w:pPr>
+        <w:rPr>
+          <w:b/>
+          <w:u w:val="single"/>
+        </w:rPr>
+      </w:pPr>
+      <w:r>
+        <w:rPr>
+          <w:b/>
+          <w:u w:val="single"/>
+        </w:rPr>
+        <w:t>Media Queries</w:t>
+      </w:r>
+    </w:p>
+    <w:p>
+      <w:r>
+        <w:t>Media Queries are used to assign specific rulesets based on the screen size and dimensions. The points or dimensions by which the rulesets are activated are known as breaking points</w:t>
+      </w:r>
+    </w:p>
+    <w:p/>
+    <w:p>
+      <w:pPr>
+        <w:rPr>
+          <w:b/>
+        </w:rPr>
+      </w:pPr>
+      <w:r>
+        <w:rPr>
+          <w:b/>
+        </w:rPr>
+        <w:t>To import fonts</w:t>
+      </w:r>
+    </w:p>
+    <w:p>
+      <w:r>
+        <w:t xml:space="preserve">Use </w:t>
+      </w:r>
+      <w:hyperlink r:id="rId5" w:history="1">
+        <w:r>
+          <w:rPr>
+            <w:rStyle w:val="Hyperlink"/>
+          </w:rPr>
+          <w:t>https://fonts.google.com</w:t>
+        </w:r>
+      </w:hyperlink>
+      <w:r>
+        <w:t xml:space="preserve"> </w:t>
+      </w:r>
+      <w:bookmarkStart w:id="0" w:name="_GoBack"/>
+      <w:bookmarkEnd w:id="0"/>
+    </w:p>
+    <w:p/>
+    <w:p/>
     <w:sectPr>
       <w:pgSz w:w="12240" w:h="15840"/>
       <w:pgMar w:top="1440" w:right="1440" w:bottom="1440" w:left="1440" w:header="720" w:footer="720" w:gutter="0"/>
@@ -1281,6 +1333,17 @@
       <w:contextualSpacing/>
     </w:pPr>
   </w:style>
+  <w:style w:type="character" w:styleId="Hyperlink">
+    <w:name w:val="Hyperlink"/>
+    <w:basedOn w:val="DefaultParagraphFont"/>
+    <w:uiPriority w:val="99"/>
+    <w:unhideWhenUsed/>
+    <w:rsid w:val="004416C1"/>
+    <w:rPr>
+      <w:color w:val="0563C1" w:themeColor="hyperlink"/>
+      <w:u w:val="single"/>
+    </w:rPr>
+  </w:style>
 </w:styles>
 </file>
 

</xml_diff>